<commit_message>
Finished KIK homework 1
</commit_message>
<xml_diff>
--- a/KIK/hw_1.docx
+++ b/KIK/hw_1.docx
@@ -61,6 +61,1282 @@
         <w:ind w:left="708"/>
         <w:jc w:val="both"/>
       </w:pPr>
+      <w:r>
+        <w:rPr>
+          <w:noProof/>
+        </w:rPr>
+        <mc:AlternateContent>
+          <mc:Choice Requires="wps">
+            <w:drawing>
+              <wp:anchor distT="0" distB="0" distL="114300" distR="114300" simplePos="0" relativeHeight="251675648" behindDoc="0" locked="0" layoutInCell="1" allowOverlap="1" wp14:anchorId="304A14ED" wp14:editId="697CF791">
+                <wp:simplePos x="0" y="0"/>
+                <wp:positionH relativeFrom="column">
+                  <wp:posOffset>4177030</wp:posOffset>
+                </wp:positionH>
+                <wp:positionV relativeFrom="paragraph">
+                  <wp:posOffset>1098550</wp:posOffset>
+                </wp:positionV>
+                <wp:extent cx="996315" cy="1211580"/>
+                <wp:effectExtent l="0" t="0" r="0" b="7620"/>
+                <wp:wrapNone/>
+                <wp:docPr id="11" name="Надпись 11"/>
+                <wp:cNvGraphicFramePr/>
+                <a:graphic xmlns:a="http://schemas.openxmlformats.org/drawingml/2006/main">
+                  <a:graphicData uri="http://schemas.microsoft.com/office/word/2010/wordprocessingShape">
+                    <wps:wsp>
+                      <wps:cNvSpPr txBox="1"/>
+                      <wps:spPr>
+                        <a:xfrm>
+                          <a:off x="0" y="0"/>
+                          <a:ext cx="996315" cy="1211580"/>
+                        </a:xfrm>
+                        <a:prstGeom prst="rect">
+                          <a:avLst/>
+                        </a:prstGeom>
+                        <a:noFill/>
+                        <a:ln w="6350">
+                          <a:noFill/>
+                        </a:ln>
+                      </wps:spPr>
+                      <wps:txbx>
+                        <w:txbxContent>
+                          <w:p>
+                            <w:pPr>
+                              <w:rPr>
+                                <w:sz w:val="16"/>
+                                <w:szCs w:val="16"/>
+                              </w:rPr>
+                            </w:pPr>
+                            <w:r>
+                              <w:rPr>
+                                <w:sz w:val="16"/>
+                                <w:szCs w:val="16"/>
+                              </w:rPr>
+                              <w:t>Реализатор</w:t>
+                            </w:r>
+                          </w:p>
+                          <w:p>
+                            <w:pPr>
+                              <w:rPr>
+                                <w:sz w:val="16"/>
+                                <w:szCs w:val="16"/>
+                              </w:rPr>
+                            </w:pPr>
+                            <w:r>
+                              <w:rPr>
+                                <w:sz w:val="16"/>
+                                <w:szCs w:val="16"/>
+                              </w:rPr>
+                              <w:t>Завершитель</w:t>
+                            </w:r>
+                          </w:p>
+                          <w:p>
+                            <w:pPr>
+                              <w:rPr>
+                                <w:sz w:val="16"/>
+                                <w:szCs w:val="16"/>
+                              </w:rPr>
+                            </w:pPr>
+                            <w:r>
+                              <w:rPr>
+                                <w:sz w:val="16"/>
+                                <w:szCs w:val="16"/>
+                              </w:rPr>
+                              <w:t>Координатор</w:t>
+                            </w:r>
+                          </w:p>
+                          <w:p>
+                            <w:pPr>
+                              <w:rPr>
+                                <w:sz w:val="16"/>
+                                <w:szCs w:val="16"/>
+                              </w:rPr>
+                            </w:pPr>
+                            <w:r>
+                              <w:rPr>
+                                <w:sz w:val="16"/>
+                                <w:szCs w:val="16"/>
+                              </w:rPr>
+                              <w:t>Реализатор</w:t>
+                            </w:r>
+                          </w:p>
+                          <w:p>
+                            <w:pPr>
+                              <w:rPr>
+                                <w:sz w:val="16"/>
+                                <w:szCs w:val="16"/>
+                              </w:rPr>
+                            </w:pPr>
+                            <w:r>
+                              <w:rPr>
+                                <w:sz w:val="16"/>
+                                <w:szCs w:val="16"/>
+                              </w:rPr>
+                              <w:t>Специалист</w:t>
+                            </w:r>
+                          </w:p>
+                          <w:p>
+                            <w:pPr>
+                              <w:rPr>
+                                <w:sz w:val="16"/>
+                                <w:szCs w:val="16"/>
+                              </w:rPr>
+                            </w:pPr>
+                          </w:p>
+                        </w:txbxContent>
+                      </wps:txbx>
+                      <wps:bodyPr rot="0" spcFirstLastPara="0" vertOverflow="overflow" horzOverflow="overflow" vert="horz" wrap="square" lIns="91440" tIns="45720" rIns="91440" bIns="45720" numCol="1" spcCol="0" rtlCol="0" fromWordArt="0" anchor="t" anchorCtr="0" forceAA="0" compatLnSpc="1">
+                        <a:prstTxWarp prst="textNoShape">
+                          <a:avLst/>
+                        </a:prstTxWarp>
+                        <a:noAutofit/>
+                      </wps:bodyPr>
+                    </wps:wsp>
+                  </a:graphicData>
+                </a:graphic>
+                <wp14:sizeRelV relativeFrom="margin">
+                  <wp14:pctHeight>0</wp14:pctHeight>
+                </wp14:sizeRelV>
+              </wp:anchor>
+            </w:drawing>
+          </mc:Choice>
+          <mc:Fallback>
+            <w:pict>
+              <v:shapetype w14:anchorId="304A14ED" id="_x0000_t202" coordsize="21600,21600" o:spt="202" path="m,l,21600r21600,l21600,xe">
+                <v:stroke joinstyle="miter"/>
+                <v:path gradientshapeok="t" o:connecttype="rect"/>
+              </v:shapetype>
+              <v:shape id="Надпись 11" o:spid="_x0000_s1026" type="#_x0000_t202" style="position:absolute;left:0;text-align:left;margin-left:328.9pt;margin-top:86.5pt;width:78.45pt;height:95.4pt;z-index:251675648;visibility:visible;mso-wrap-style:square;mso-height-percent:0;mso-wrap-distance-left:9pt;mso-wrap-distance-top:0;mso-wrap-distance-right:9pt;mso-wrap-distance-bottom:0;mso-position-horizontal:absolute;mso-position-horizontal-relative:text;mso-position-vertical:absolute;mso-position-vertical-relative:text;mso-height-percent:0;mso-height-relative:margin;v-text-anchor:top" o:gfxdata="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" filled="f" stroked="f" strokeweight=".5pt">
+                <v:textbox>
+                  <w:txbxContent>
+                    <w:p>
+                      <w:pPr>
+                        <w:rPr>
+                          <w:sz w:val="16"/>
+                          <w:szCs w:val="16"/>
+                        </w:rPr>
+                      </w:pPr>
+                      <w:r>
+                        <w:rPr>
+                          <w:sz w:val="16"/>
+                          <w:szCs w:val="16"/>
+                        </w:rPr>
+                        <w:t>Реализатор</w:t>
+                      </w:r>
+                    </w:p>
+                    <w:p>
+                      <w:pPr>
+                        <w:rPr>
+                          <w:sz w:val="16"/>
+                          <w:szCs w:val="16"/>
+                        </w:rPr>
+                      </w:pPr>
+                      <w:r>
+                        <w:rPr>
+                          <w:sz w:val="16"/>
+                          <w:szCs w:val="16"/>
+                        </w:rPr>
+                        <w:t>Завершитель</w:t>
+                      </w:r>
+                    </w:p>
+                    <w:p>
+                      <w:pPr>
+                        <w:rPr>
+                          <w:sz w:val="16"/>
+                          <w:szCs w:val="16"/>
+                        </w:rPr>
+                      </w:pPr>
+                      <w:r>
+                        <w:rPr>
+                          <w:sz w:val="16"/>
+                          <w:szCs w:val="16"/>
+                        </w:rPr>
+                        <w:t>Координатор</w:t>
+                      </w:r>
+                    </w:p>
+                    <w:p>
+                      <w:pPr>
+                        <w:rPr>
+                          <w:sz w:val="16"/>
+                          <w:szCs w:val="16"/>
+                        </w:rPr>
+                      </w:pPr>
+                      <w:r>
+                        <w:rPr>
+                          <w:sz w:val="16"/>
+                          <w:szCs w:val="16"/>
+                        </w:rPr>
+                        <w:t>Реализатор</w:t>
+                      </w:r>
+                    </w:p>
+                    <w:p>
+                      <w:pPr>
+                        <w:rPr>
+                          <w:sz w:val="16"/>
+                          <w:szCs w:val="16"/>
+                        </w:rPr>
+                      </w:pPr>
+                      <w:r>
+                        <w:rPr>
+                          <w:sz w:val="16"/>
+                          <w:szCs w:val="16"/>
+                        </w:rPr>
+                        <w:t>Специалист</w:t>
+                      </w:r>
+                    </w:p>
+                    <w:p>
+                      <w:pPr>
+                        <w:rPr>
+                          <w:sz w:val="16"/>
+                          <w:szCs w:val="16"/>
+                        </w:rPr>
+                      </w:pPr>
+                    </w:p>
+                  </w:txbxContent>
+                </v:textbox>
+              </v:shape>
+            </w:pict>
+          </mc:Fallback>
+        </mc:AlternateContent>
+      </w:r>
+      <w:r>
+        <w:rPr>
+          <w:noProof/>
+        </w:rPr>
+        <mc:AlternateContent>
+          <mc:Choice Requires="wps">
+            <w:drawing>
+              <wp:anchor distT="0" distB="0" distL="114300" distR="114300" simplePos="0" relativeHeight="251673600" behindDoc="0" locked="0" layoutInCell="1" allowOverlap="1" wp14:anchorId="26FB1DE8" wp14:editId="2E332145">
+                <wp:simplePos x="0" y="0"/>
+                <wp:positionH relativeFrom="column">
+                  <wp:posOffset>3034030</wp:posOffset>
+                </wp:positionH>
+                <wp:positionV relativeFrom="paragraph">
+                  <wp:posOffset>1205230</wp:posOffset>
+                </wp:positionV>
+                <wp:extent cx="996315" cy="1120140"/>
+                <wp:effectExtent l="0" t="0" r="0" b="3810"/>
+                <wp:wrapNone/>
+                <wp:docPr id="10" name="Надпись 10"/>
+                <wp:cNvGraphicFramePr/>
+                <a:graphic xmlns:a="http://schemas.openxmlformats.org/drawingml/2006/main">
+                  <a:graphicData uri="http://schemas.microsoft.com/office/word/2010/wordprocessingShape">
+                    <wps:wsp>
+                      <wps:cNvSpPr txBox="1"/>
+                      <wps:spPr>
+                        <a:xfrm>
+                          <a:off x="0" y="0"/>
+                          <a:ext cx="996315" cy="1120140"/>
+                        </a:xfrm>
+                        <a:prstGeom prst="rect">
+                          <a:avLst/>
+                        </a:prstGeom>
+                        <a:noFill/>
+                        <a:ln w="6350">
+                          <a:noFill/>
+                        </a:ln>
+                      </wps:spPr>
+                      <wps:txbx>
+                        <w:txbxContent>
+                          <w:p>
+                            <w:pPr>
+                              <w:rPr>
+                                <w:sz w:val="16"/>
+                                <w:szCs w:val="16"/>
+                              </w:rPr>
+                            </w:pPr>
+                            <w:r>
+                              <w:rPr>
+                                <w:sz w:val="16"/>
+                                <w:szCs w:val="16"/>
+                              </w:rPr>
+                              <w:t>Формирователь</w:t>
+                            </w:r>
+                          </w:p>
+                          <w:p>
+                            <w:pPr>
+                              <w:rPr>
+                                <w:sz w:val="16"/>
+                                <w:szCs w:val="16"/>
+                              </w:rPr>
+                            </w:pPr>
+                            <w:r>
+                              <w:rPr>
+                                <w:sz w:val="16"/>
+                                <w:szCs w:val="16"/>
+                              </w:rPr>
+                              <w:t>Аналитик</w:t>
+                            </w:r>
+                          </w:p>
+                          <w:p>
+                            <w:pPr>
+                              <w:rPr>
+                                <w:sz w:val="16"/>
+                                <w:szCs w:val="16"/>
+                              </w:rPr>
+                            </w:pPr>
+                            <w:r>
+                              <w:rPr>
+                                <w:sz w:val="16"/>
+                                <w:szCs w:val="16"/>
+                              </w:rPr>
+                              <w:t>Генератор идей</w:t>
+                            </w:r>
+                          </w:p>
+                          <w:p>
+                            <w:pPr>
+                              <w:rPr>
+                                <w:sz w:val="16"/>
+                                <w:szCs w:val="16"/>
+                              </w:rPr>
+                            </w:pPr>
+                            <w:r>
+                              <w:rPr>
+                                <w:sz w:val="16"/>
+                                <w:szCs w:val="16"/>
+                              </w:rPr>
+                              <w:t>Исследователь ресурсов</w:t>
+                            </w:r>
+                          </w:p>
+                          <w:p>
+                            <w:pPr>
+                              <w:rPr>
+                                <w:sz w:val="16"/>
+                                <w:szCs w:val="16"/>
+                              </w:rPr>
+                            </w:pPr>
+                          </w:p>
+                        </w:txbxContent>
+                      </wps:txbx>
+                      <wps:bodyPr rot="0" spcFirstLastPara="0" vertOverflow="overflow" horzOverflow="overflow" vert="horz" wrap="square" lIns="91440" tIns="45720" rIns="91440" bIns="45720" numCol="1" spcCol="0" rtlCol="0" fromWordArt="0" anchor="t" anchorCtr="0" forceAA="0" compatLnSpc="1">
+                        <a:prstTxWarp prst="textNoShape">
+                          <a:avLst/>
+                        </a:prstTxWarp>
+                        <a:noAutofit/>
+                      </wps:bodyPr>
+                    </wps:wsp>
+                  </a:graphicData>
+                </a:graphic>
+                <wp14:sizeRelV relativeFrom="margin">
+                  <wp14:pctHeight>0</wp14:pctHeight>
+                </wp14:sizeRelV>
+              </wp:anchor>
+            </w:drawing>
+          </mc:Choice>
+          <mc:Fallback>
+            <w:pict>
+              <v:shape w14:anchorId="26FB1DE8" id="Надпись 10" o:spid="_x0000_s1027" type="#_x0000_t202" style="position:absolute;left:0;text-align:left;margin-left:238.9pt;margin-top:94.9pt;width:78.45pt;height:88.2pt;z-index:251673600;visibility:visible;mso-wrap-style:square;mso-height-percent:0;mso-wrap-distance-left:9pt;mso-wrap-distance-top:0;mso-wrap-distance-right:9pt;mso-wrap-distance-bottom:0;mso-position-horizontal:absolute;mso-position-horizontal-relative:text;mso-position-vertical:absolute;mso-position-vertical-relative:text;mso-height-percent:0;mso-height-relative:margin;v-text-anchor:top" o:gfxdata="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" filled="f" stroked="f" strokeweight=".5pt">
+                <v:textbox>
+                  <w:txbxContent>
+                    <w:p>
+                      <w:pPr>
+                        <w:rPr>
+                          <w:sz w:val="16"/>
+                          <w:szCs w:val="16"/>
+                        </w:rPr>
+                      </w:pPr>
+                      <w:r>
+                        <w:rPr>
+                          <w:sz w:val="16"/>
+                          <w:szCs w:val="16"/>
+                        </w:rPr>
+                        <w:t>Формирователь</w:t>
+                      </w:r>
+                    </w:p>
+                    <w:p>
+                      <w:pPr>
+                        <w:rPr>
+                          <w:sz w:val="16"/>
+                          <w:szCs w:val="16"/>
+                        </w:rPr>
+                      </w:pPr>
+                      <w:r>
+                        <w:rPr>
+                          <w:sz w:val="16"/>
+                          <w:szCs w:val="16"/>
+                        </w:rPr>
+                        <w:t>Аналитик</w:t>
+                      </w:r>
+                    </w:p>
+                    <w:p>
+                      <w:pPr>
+                        <w:rPr>
+                          <w:sz w:val="16"/>
+                          <w:szCs w:val="16"/>
+                        </w:rPr>
+                      </w:pPr>
+                      <w:r>
+                        <w:rPr>
+                          <w:sz w:val="16"/>
+                          <w:szCs w:val="16"/>
+                        </w:rPr>
+                        <w:t>Генератор идей</w:t>
+                      </w:r>
+                    </w:p>
+                    <w:p>
+                      <w:pPr>
+                        <w:rPr>
+                          <w:sz w:val="16"/>
+                          <w:szCs w:val="16"/>
+                        </w:rPr>
+                      </w:pPr>
+                      <w:r>
+                        <w:rPr>
+                          <w:sz w:val="16"/>
+                          <w:szCs w:val="16"/>
+                        </w:rPr>
+                        <w:t>Исследователь ресурсов</w:t>
+                      </w:r>
+                    </w:p>
+                    <w:p>
+                      <w:pPr>
+                        <w:rPr>
+                          <w:sz w:val="16"/>
+                          <w:szCs w:val="16"/>
+                        </w:rPr>
+                      </w:pPr>
+                    </w:p>
+                  </w:txbxContent>
+                </v:textbox>
+              </v:shape>
+            </w:pict>
+          </mc:Fallback>
+        </mc:AlternateContent>
+      </w:r>
+      <w:r>
+        <w:rPr>
+          <w:noProof/>
+        </w:rPr>
+        <mc:AlternateContent>
+          <mc:Choice Requires="wps">
+            <w:drawing>
+              <wp:anchor distT="0" distB="0" distL="114300" distR="114300" simplePos="0" relativeHeight="251669504" behindDoc="0" locked="0" layoutInCell="1" allowOverlap="1" wp14:anchorId="21086FB8" wp14:editId="035C171F">
+                <wp:simplePos x="0" y="0"/>
+                <wp:positionH relativeFrom="column">
+                  <wp:posOffset>793750</wp:posOffset>
+                </wp:positionH>
+                <wp:positionV relativeFrom="paragraph">
+                  <wp:posOffset>1791970</wp:posOffset>
+                </wp:positionV>
+                <wp:extent cx="996461" cy="982980"/>
+                <wp:effectExtent l="0" t="0" r="0" b="7620"/>
+                <wp:wrapNone/>
+                <wp:docPr id="8" name="Надпись 8"/>
+                <wp:cNvGraphicFramePr/>
+                <a:graphic xmlns:a="http://schemas.openxmlformats.org/drawingml/2006/main">
+                  <a:graphicData uri="http://schemas.microsoft.com/office/word/2010/wordprocessingShape">
+                    <wps:wsp>
+                      <wps:cNvSpPr txBox="1"/>
+                      <wps:spPr>
+                        <a:xfrm>
+                          <a:off x="0" y="0"/>
+                          <a:ext cx="996461" cy="982980"/>
+                        </a:xfrm>
+                        <a:prstGeom prst="rect">
+                          <a:avLst/>
+                        </a:prstGeom>
+                        <a:noFill/>
+                        <a:ln w="6350">
+                          <a:noFill/>
+                        </a:ln>
+                      </wps:spPr>
+                      <wps:txbx>
+                        <w:txbxContent>
+                          <w:p>
+                            <w:pPr>
+                              <w:rPr>
+                                <w:sz w:val="16"/>
+                                <w:szCs w:val="16"/>
+                              </w:rPr>
+                            </w:pPr>
+                            <w:r>
+                              <w:rPr>
+                                <w:sz w:val="16"/>
+                                <w:szCs w:val="16"/>
+                              </w:rPr>
+                              <w:t>Дипломат</w:t>
+                            </w:r>
+                          </w:p>
+                          <w:p>
+                            <w:pPr>
+                              <w:rPr>
+                                <w:sz w:val="16"/>
+                                <w:szCs w:val="16"/>
+                              </w:rPr>
+                            </w:pPr>
+                            <w:r>
+                              <w:rPr>
+                                <w:sz w:val="16"/>
+                                <w:szCs w:val="16"/>
+                              </w:rPr>
+                              <w:t>Координатор</w:t>
+                            </w:r>
+                          </w:p>
+                        </w:txbxContent>
+                      </wps:txbx>
+                      <wps:bodyPr rot="0" spcFirstLastPara="0" vertOverflow="overflow" horzOverflow="overflow" vert="horz" wrap="square" lIns="91440" tIns="45720" rIns="91440" bIns="45720" numCol="1" spcCol="0" rtlCol="0" fromWordArt="0" anchor="t" anchorCtr="0" forceAA="0" compatLnSpc="1">
+                        <a:prstTxWarp prst="textNoShape">
+                          <a:avLst/>
+                        </a:prstTxWarp>
+                        <a:noAutofit/>
+                      </wps:bodyPr>
+                    </wps:wsp>
+                  </a:graphicData>
+                </a:graphic>
+                <wp14:sizeRelV relativeFrom="margin">
+                  <wp14:pctHeight>0</wp14:pctHeight>
+                </wp14:sizeRelV>
+              </wp:anchor>
+            </w:drawing>
+          </mc:Choice>
+          <mc:Fallback>
+            <w:pict>
+              <v:shape w14:anchorId="21086FB8" id="Надпись 8" o:spid="_x0000_s1028" type="#_x0000_t202" style="position:absolute;left:0;text-align:left;margin-left:62.5pt;margin-top:141.1pt;width:78.45pt;height:77.4pt;z-index:251669504;visibility:visible;mso-wrap-style:square;mso-height-percent:0;mso-wrap-distance-left:9pt;mso-wrap-distance-top:0;mso-wrap-distance-right:9pt;mso-wrap-distance-bottom:0;mso-position-horizontal:absolute;mso-position-horizontal-relative:text;mso-position-vertical:absolute;mso-position-vertical-relative:text;mso-height-percent:0;mso-height-relative:margin;v-text-anchor:top" o:gfxdata="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" filled="f" stroked="f" strokeweight=".5pt">
+                <v:textbox>
+                  <w:txbxContent>
+                    <w:p>
+                      <w:pPr>
+                        <w:rPr>
+                          <w:sz w:val="16"/>
+                          <w:szCs w:val="16"/>
+                        </w:rPr>
+                      </w:pPr>
+                      <w:r>
+                        <w:rPr>
+                          <w:sz w:val="16"/>
+                          <w:szCs w:val="16"/>
+                        </w:rPr>
+                        <w:t>Дипломат</w:t>
+                      </w:r>
+                    </w:p>
+                    <w:p>
+                      <w:pPr>
+                        <w:rPr>
+                          <w:sz w:val="16"/>
+                          <w:szCs w:val="16"/>
+                        </w:rPr>
+                      </w:pPr>
+                      <w:r>
+                        <w:rPr>
+                          <w:sz w:val="16"/>
+                          <w:szCs w:val="16"/>
+                        </w:rPr>
+                        <w:t>Координатор</w:t>
+                      </w:r>
+                    </w:p>
+                  </w:txbxContent>
+                </v:textbox>
+              </v:shape>
+            </w:pict>
+          </mc:Fallback>
+        </mc:AlternateContent>
+      </w:r>
+      <w:r>
+        <w:rPr>
+          <w:noProof/>
+        </w:rPr>
+        <mc:AlternateContent>
+          <mc:Choice Requires="wps">
+            <w:drawing>
+              <wp:anchor distT="0" distB="0" distL="114300" distR="114300" simplePos="0" relativeHeight="251677696" behindDoc="0" locked="0" layoutInCell="1" allowOverlap="1" wp14:anchorId="0A7EC84F" wp14:editId="7C9F1C8A">
+                <wp:simplePos x="0" y="0"/>
+                <wp:positionH relativeFrom="column">
+                  <wp:posOffset>5287645</wp:posOffset>
+                </wp:positionH>
+                <wp:positionV relativeFrom="paragraph">
+                  <wp:posOffset>1541780</wp:posOffset>
+                </wp:positionV>
+                <wp:extent cx="996461" cy="723900"/>
+                <wp:effectExtent l="0" t="0" r="0" b="0"/>
+                <wp:wrapNone/>
+                <wp:docPr id="12" name="Надпись 12"/>
+                <wp:cNvGraphicFramePr/>
+                <a:graphic xmlns:a="http://schemas.openxmlformats.org/drawingml/2006/main">
+                  <a:graphicData uri="http://schemas.microsoft.com/office/word/2010/wordprocessingShape">
+                    <wps:wsp>
+                      <wps:cNvSpPr txBox="1"/>
+                      <wps:spPr>
+                        <a:xfrm>
+                          <a:off x="0" y="0"/>
+                          <a:ext cx="996461" cy="723900"/>
+                        </a:xfrm>
+                        <a:prstGeom prst="rect">
+                          <a:avLst/>
+                        </a:prstGeom>
+                        <a:noFill/>
+                        <a:ln w="6350">
+                          <a:noFill/>
+                        </a:ln>
+                      </wps:spPr>
+                      <wps:txbx>
+                        <w:txbxContent>
+                          <w:p>
+                            <w:pPr>
+                              <w:rPr>
+                                <w:sz w:val="16"/>
+                                <w:szCs w:val="16"/>
+                              </w:rPr>
+                            </w:pPr>
+                            <w:r>
+                              <w:rPr>
+                                <w:sz w:val="16"/>
+                                <w:szCs w:val="16"/>
+                              </w:rPr>
+                              <w:t>Исследователь</w:t>
+                            </w:r>
+                            <w:r>
+                              <w:rPr>
+                                <w:sz w:val="16"/>
+                                <w:szCs w:val="16"/>
+                              </w:rPr>
+                              <w:t xml:space="preserve"> ресурсов</w:t>
+                            </w:r>
+                          </w:p>
+                        </w:txbxContent>
+                      </wps:txbx>
+                      <wps:bodyPr rot="0" spcFirstLastPara="0" vertOverflow="overflow" horzOverflow="overflow" vert="horz" wrap="square" lIns="91440" tIns="45720" rIns="91440" bIns="45720" numCol="1" spcCol="0" rtlCol="0" fromWordArt="0" anchor="t" anchorCtr="0" forceAA="0" compatLnSpc="1">
+                        <a:prstTxWarp prst="textNoShape">
+                          <a:avLst/>
+                        </a:prstTxWarp>
+                        <a:noAutofit/>
+                      </wps:bodyPr>
+                    </wps:wsp>
+                  </a:graphicData>
+                </a:graphic>
+                <wp14:sizeRelV relativeFrom="margin">
+                  <wp14:pctHeight>0</wp14:pctHeight>
+                </wp14:sizeRelV>
+              </wp:anchor>
+            </w:drawing>
+          </mc:Choice>
+          <mc:Fallback>
+            <w:pict>
+              <v:shape w14:anchorId="0A7EC84F" id="Надпись 12" o:spid="_x0000_s1029" type="#_x0000_t202" style="position:absolute;left:0;text-align:left;margin-left:416.35pt;margin-top:121.4pt;width:78.45pt;height:57pt;z-index:251677696;visibility:visible;mso-wrap-style:square;mso-height-percent:0;mso-wrap-distance-left:9pt;mso-wrap-distance-top:0;mso-wrap-distance-right:9pt;mso-wrap-distance-bottom:0;mso-position-horizontal:absolute;mso-position-horizontal-relative:text;mso-position-vertical:absolute;mso-position-vertical-relative:text;mso-height-percent:0;mso-height-relative:margin;v-text-anchor:top" o:gfxdata="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" filled="f" stroked="f" strokeweight=".5pt">
+                <v:textbox>
+                  <w:txbxContent>
+                    <w:p>
+                      <w:pPr>
+                        <w:rPr>
+                          <w:sz w:val="16"/>
+                          <w:szCs w:val="16"/>
+                        </w:rPr>
+                      </w:pPr>
+                      <w:r>
+                        <w:rPr>
+                          <w:sz w:val="16"/>
+                          <w:szCs w:val="16"/>
+                        </w:rPr>
+                        <w:t>Исследователь</w:t>
+                      </w:r>
+                      <w:r>
+                        <w:rPr>
+                          <w:sz w:val="16"/>
+                          <w:szCs w:val="16"/>
+                        </w:rPr>
+                        <w:t xml:space="preserve"> ресурсов</w:t>
+                      </w:r>
+                    </w:p>
+                  </w:txbxContent>
+                </v:textbox>
+              </v:shape>
+            </w:pict>
+          </mc:Fallback>
+        </mc:AlternateContent>
+      </w:r>
+      <w:r>
+        <w:rPr>
+          <w:noProof/>
+        </w:rPr>
+        <mc:AlternateContent>
+          <mc:Choice Requires="wps">
+            <w:drawing>
+              <wp:anchor distT="0" distB="0" distL="114300" distR="114300" simplePos="0" relativeHeight="251671552" behindDoc="0" locked="0" layoutInCell="1" allowOverlap="1" wp14:anchorId="757DD7B1" wp14:editId="39EB7F68">
+                <wp:simplePos x="0" y="0"/>
+                <wp:positionH relativeFrom="column">
+                  <wp:posOffset>1919605</wp:posOffset>
+                </wp:positionH>
+                <wp:positionV relativeFrom="paragraph">
+                  <wp:posOffset>1936750</wp:posOffset>
+                </wp:positionV>
+                <wp:extent cx="996461" cy="723900"/>
+                <wp:effectExtent l="0" t="0" r="0" b="0"/>
+                <wp:wrapNone/>
+                <wp:docPr id="9" name="Надпись 9"/>
+                <wp:cNvGraphicFramePr/>
+                <a:graphic xmlns:a="http://schemas.openxmlformats.org/drawingml/2006/main">
+                  <a:graphicData uri="http://schemas.microsoft.com/office/word/2010/wordprocessingShape">
+                    <wps:wsp>
+                      <wps:cNvSpPr txBox="1"/>
+                      <wps:spPr>
+                        <a:xfrm>
+                          <a:off x="0" y="0"/>
+                          <a:ext cx="996461" cy="723900"/>
+                        </a:xfrm>
+                        <a:prstGeom prst="rect">
+                          <a:avLst/>
+                        </a:prstGeom>
+                        <a:noFill/>
+                        <a:ln w="6350">
+                          <a:noFill/>
+                        </a:ln>
+                      </wps:spPr>
+                      <wps:txbx>
+                        <w:txbxContent>
+                          <w:p>
+                            <w:pPr>
+                              <w:rPr>
+                                <w:sz w:val="16"/>
+                                <w:szCs w:val="16"/>
+                              </w:rPr>
+                            </w:pPr>
+                            <w:r>
+                              <w:rPr>
+                                <w:sz w:val="16"/>
+                                <w:szCs w:val="16"/>
+                              </w:rPr>
+                              <w:t>Дипломат</w:t>
+                            </w:r>
+                          </w:p>
+                        </w:txbxContent>
+                      </wps:txbx>
+                      <wps:bodyPr rot="0" spcFirstLastPara="0" vertOverflow="overflow" horzOverflow="overflow" vert="horz" wrap="square" lIns="91440" tIns="45720" rIns="91440" bIns="45720" numCol="1" spcCol="0" rtlCol="0" fromWordArt="0" anchor="t" anchorCtr="0" forceAA="0" compatLnSpc="1">
+                        <a:prstTxWarp prst="textNoShape">
+                          <a:avLst/>
+                        </a:prstTxWarp>
+                        <a:noAutofit/>
+                      </wps:bodyPr>
+                    </wps:wsp>
+                  </a:graphicData>
+                </a:graphic>
+                <wp14:sizeRelV relativeFrom="margin">
+                  <wp14:pctHeight>0</wp14:pctHeight>
+                </wp14:sizeRelV>
+              </wp:anchor>
+            </w:drawing>
+          </mc:Choice>
+          <mc:Fallback>
+            <w:pict>
+              <v:shape w14:anchorId="757DD7B1" id="Надпись 9" o:spid="_x0000_s1030" type="#_x0000_t202" style="position:absolute;left:0;text-align:left;margin-left:151.15pt;margin-top:152.5pt;width:78.45pt;height:57pt;z-index:251671552;visibility:visible;mso-wrap-style:square;mso-height-percent:0;mso-wrap-distance-left:9pt;mso-wrap-distance-top:0;mso-wrap-distance-right:9pt;mso-wrap-distance-bottom:0;mso-position-horizontal:absolute;mso-position-horizontal-relative:text;mso-position-vertical:absolute;mso-position-vertical-relative:text;mso-height-percent:0;mso-height-relative:margin;v-text-anchor:top" o:gfxdata="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" filled="f" stroked="f" strokeweight=".5pt">
+                <v:textbox>
+                  <w:txbxContent>
+                    <w:p>
+                      <w:pPr>
+                        <w:rPr>
+                          <w:sz w:val="16"/>
+                          <w:szCs w:val="16"/>
+                        </w:rPr>
+                      </w:pPr>
+                      <w:r>
+                        <w:rPr>
+                          <w:sz w:val="16"/>
+                          <w:szCs w:val="16"/>
+                        </w:rPr>
+                        <w:t>Дипломат</w:t>
+                      </w:r>
+                    </w:p>
+                  </w:txbxContent>
+                </v:textbox>
+              </v:shape>
+            </w:pict>
+          </mc:Fallback>
+        </mc:AlternateContent>
+      </w:r>
+      <w:r>
+        <w:rPr>
+          <w:noProof/>
+        </w:rPr>
+        <mc:AlternateContent>
+          <mc:Choice Requires="wps">
+            <w:drawing>
+              <wp:anchor distT="0" distB="0" distL="114300" distR="114300" simplePos="0" relativeHeight="251667456" behindDoc="0" locked="0" layoutInCell="1" allowOverlap="1" wp14:anchorId="37D5C75A" wp14:editId="79EAD99B">
+                <wp:simplePos x="0" y="0"/>
+                <wp:positionH relativeFrom="column">
+                  <wp:posOffset>5230348</wp:posOffset>
+                </wp:positionH>
+                <wp:positionV relativeFrom="paragraph">
+                  <wp:posOffset>31408</wp:posOffset>
+                </wp:positionV>
+                <wp:extent cx="1072515" cy="237392"/>
+                <wp:effectExtent l="0" t="0" r="0" b="0"/>
+                <wp:wrapNone/>
+                <wp:docPr id="7" name="Надпись 7"/>
+                <wp:cNvGraphicFramePr/>
+                <a:graphic xmlns:a="http://schemas.openxmlformats.org/drawingml/2006/main">
+                  <a:graphicData uri="http://schemas.microsoft.com/office/word/2010/wordprocessingShape">
+                    <wps:wsp>
+                      <wps:cNvSpPr txBox="1"/>
+                      <wps:spPr>
+                        <a:xfrm>
+                          <a:off x="0" y="0"/>
+                          <a:ext cx="1072515" cy="237392"/>
+                        </a:xfrm>
+                        <a:prstGeom prst="rect">
+                          <a:avLst/>
+                        </a:prstGeom>
+                        <a:noFill/>
+                        <a:ln w="6350">
+                          <a:noFill/>
+                        </a:ln>
+                      </wps:spPr>
+                      <wps:txbx>
+                        <w:txbxContent>
+                          <w:p>
+                            <w:pPr>
+                              <w:rPr>
+                                <w:sz w:val="16"/>
+                                <w:szCs w:val="16"/>
+                              </w:rPr>
+                            </w:pPr>
+                            <w:r>
+                              <w:rPr>
+                                <w:sz w:val="16"/>
+                                <w:szCs w:val="16"/>
+                              </w:rPr>
+                              <w:t>Распад</w:t>
+                            </w:r>
+                          </w:p>
+                        </w:txbxContent>
+                      </wps:txbx>
+                      <wps:bodyPr rot="0" spcFirstLastPara="0" vertOverflow="overflow" horzOverflow="overflow" vert="horz" wrap="square" lIns="91440" tIns="45720" rIns="91440" bIns="45720" numCol="1" spcCol="0" rtlCol="0" fromWordArt="0" anchor="t" anchorCtr="0" forceAA="0" compatLnSpc="1">
+                        <a:prstTxWarp prst="textNoShape">
+                          <a:avLst/>
+                        </a:prstTxWarp>
+                        <a:noAutofit/>
+                      </wps:bodyPr>
+                    </wps:wsp>
+                  </a:graphicData>
+                </a:graphic>
+                <wp14:sizeRelH relativeFrom="margin">
+                  <wp14:pctWidth>0</wp14:pctWidth>
+                </wp14:sizeRelH>
+                <wp14:sizeRelV relativeFrom="margin">
+                  <wp14:pctHeight>0</wp14:pctHeight>
+                </wp14:sizeRelV>
+              </wp:anchor>
+            </w:drawing>
+          </mc:Choice>
+          <mc:Fallback>
+            <w:pict>
+              <v:shape w14:anchorId="37D5C75A" id="Надпись 7" o:spid="_x0000_s1031" type="#_x0000_t202" style="position:absolute;left:0;text-align:left;margin-left:411.85pt;margin-top:2.45pt;width:84.45pt;height:18.7pt;z-index:251667456;visibility:visible;mso-wrap-style:square;mso-width-percent:0;mso-height-percent:0;mso-wrap-distance-left:9pt;mso-wrap-distance-top:0;mso-wrap-distance-right:9pt;mso-wrap-distance-bottom:0;mso-position-horizontal:absolute;mso-position-horizontal-relative:text;mso-position-vertical:absolute;mso-position-vertical-relative:text;mso-width-percent:0;mso-height-percent:0;mso-width-relative:margin;mso-height-relative:margin;v-text-anchor:top" o:gfxdata="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" filled="f" stroked="f" strokeweight=".5pt">
+                <v:textbox>
+                  <w:txbxContent>
+                    <w:p>
+                      <w:pPr>
+                        <w:rPr>
+                          <w:sz w:val="16"/>
+                          <w:szCs w:val="16"/>
+                        </w:rPr>
+                      </w:pPr>
+                      <w:r>
+                        <w:rPr>
+                          <w:sz w:val="16"/>
+                          <w:szCs w:val="16"/>
+                        </w:rPr>
+                        <w:t>Распад</w:t>
+                      </w:r>
+                    </w:p>
+                  </w:txbxContent>
+                </v:textbox>
+              </v:shape>
+            </w:pict>
+          </mc:Fallback>
+        </mc:AlternateContent>
+      </w:r>
+      <w:r>
+        <w:rPr>
+          <w:noProof/>
+        </w:rPr>
+        <mc:AlternateContent>
+          <mc:Choice Requires="wps">
+            <w:drawing>
+              <wp:anchor distT="0" distB="0" distL="114300" distR="114300" simplePos="0" relativeHeight="251665408" behindDoc="0" locked="0" layoutInCell="1" allowOverlap="1" wp14:anchorId="4044097C" wp14:editId="32F0700E">
+                <wp:simplePos x="0" y="0"/>
+                <wp:positionH relativeFrom="column">
+                  <wp:posOffset>4131603</wp:posOffset>
+                </wp:positionH>
+                <wp:positionV relativeFrom="paragraph">
+                  <wp:posOffset>19442</wp:posOffset>
+                </wp:positionV>
+                <wp:extent cx="1072515" cy="237392"/>
+                <wp:effectExtent l="0" t="0" r="0" b="0"/>
+                <wp:wrapNone/>
+                <wp:docPr id="6" name="Надпись 6"/>
+                <wp:cNvGraphicFramePr/>
+                <a:graphic xmlns:a="http://schemas.openxmlformats.org/drawingml/2006/main">
+                  <a:graphicData uri="http://schemas.microsoft.com/office/word/2010/wordprocessingShape">
+                    <wps:wsp>
+                      <wps:cNvSpPr txBox="1"/>
+                      <wps:spPr>
+                        <a:xfrm>
+                          <a:off x="0" y="0"/>
+                          <a:ext cx="1072515" cy="237392"/>
+                        </a:xfrm>
+                        <a:prstGeom prst="rect">
+                          <a:avLst/>
+                        </a:prstGeom>
+                        <a:noFill/>
+                        <a:ln w="6350">
+                          <a:noFill/>
+                        </a:ln>
+                      </wps:spPr>
+                      <wps:txbx>
+                        <w:txbxContent>
+                          <w:p>
+                            <w:pPr>
+                              <w:rPr>
+                                <w:sz w:val="16"/>
+                                <w:szCs w:val="16"/>
+                              </w:rPr>
+                            </w:pPr>
+                            <w:r>
+                              <w:rPr>
+                                <w:sz w:val="16"/>
+                                <w:szCs w:val="16"/>
+                              </w:rPr>
+                              <w:t>Работоспособность</w:t>
+                            </w:r>
+                          </w:p>
+                        </w:txbxContent>
+                      </wps:txbx>
+                      <wps:bodyPr rot="0" spcFirstLastPara="0" vertOverflow="overflow" horzOverflow="overflow" vert="horz" wrap="square" lIns="91440" tIns="45720" rIns="91440" bIns="45720" numCol="1" spcCol="0" rtlCol="0" fromWordArt="0" anchor="t" anchorCtr="0" forceAA="0" compatLnSpc="1">
+                        <a:prstTxWarp prst="textNoShape">
+                          <a:avLst/>
+                        </a:prstTxWarp>
+                        <a:noAutofit/>
+                      </wps:bodyPr>
+                    </wps:wsp>
+                  </a:graphicData>
+                </a:graphic>
+                <wp14:sizeRelH relativeFrom="margin">
+                  <wp14:pctWidth>0</wp14:pctWidth>
+                </wp14:sizeRelH>
+                <wp14:sizeRelV relativeFrom="margin">
+                  <wp14:pctHeight>0</wp14:pctHeight>
+                </wp14:sizeRelV>
+              </wp:anchor>
+            </w:drawing>
+          </mc:Choice>
+          <mc:Fallback>
+            <w:pict>
+              <v:shape w14:anchorId="4044097C" id="Надпись 6" o:spid="_x0000_s1032" type="#_x0000_t202" style="position:absolute;left:0;text-align:left;margin-left:325.3pt;margin-top:1.55pt;width:84.45pt;height:18.7pt;z-index:251665408;visibility:visible;mso-wrap-style:square;mso-width-percent:0;mso-height-percent:0;mso-wrap-distance-left:9pt;mso-wrap-distance-top:0;mso-wrap-distance-right:9pt;mso-wrap-distance-bottom:0;mso-position-horizontal:absolute;mso-position-horizontal-relative:text;mso-position-vertical:absolute;mso-position-vertical-relative:text;mso-width-percent:0;mso-height-percent:0;mso-width-relative:margin;mso-height-relative:margin;v-text-anchor:top" o:gfxdata="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" filled="f" stroked="f" strokeweight=".5pt">
+                <v:textbox>
+                  <w:txbxContent>
+                    <w:p>
+                      <w:pPr>
+                        <w:rPr>
+                          <w:sz w:val="16"/>
+                          <w:szCs w:val="16"/>
+                        </w:rPr>
+                      </w:pPr>
+                      <w:r>
+                        <w:rPr>
+                          <w:sz w:val="16"/>
+                          <w:szCs w:val="16"/>
+                        </w:rPr>
+                        <w:t>Работоспособность</w:t>
+                      </w:r>
+                    </w:p>
+                  </w:txbxContent>
+                </v:textbox>
+              </v:shape>
+            </w:pict>
+          </mc:Fallback>
+        </mc:AlternateContent>
+      </w:r>
+      <w:r>
+        <w:rPr>
+          <w:noProof/>
+        </w:rPr>
+        <mc:AlternateContent>
+          <mc:Choice Requires="wps">
+            <w:drawing>
+              <wp:anchor distT="0" distB="0" distL="114300" distR="114300" simplePos="0" relativeHeight="251663360" behindDoc="0" locked="0" layoutInCell="1" allowOverlap="1" wp14:anchorId="5D0F6FF5" wp14:editId="7E4283E9">
+                <wp:simplePos x="0" y="0"/>
+                <wp:positionH relativeFrom="column">
+                  <wp:posOffset>3026410</wp:posOffset>
+                </wp:positionH>
+                <wp:positionV relativeFrom="paragraph">
+                  <wp:posOffset>22469</wp:posOffset>
+                </wp:positionV>
+                <wp:extent cx="996461" cy="237392"/>
+                <wp:effectExtent l="0" t="0" r="0" b="0"/>
+                <wp:wrapNone/>
+                <wp:docPr id="5" name="Надпись 5"/>
+                <wp:cNvGraphicFramePr/>
+                <a:graphic xmlns:a="http://schemas.openxmlformats.org/drawingml/2006/main">
+                  <a:graphicData uri="http://schemas.microsoft.com/office/word/2010/wordprocessingShape">
+                    <wps:wsp>
+                      <wps:cNvSpPr txBox="1"/>
+                      <wps:spPr>
+                        <a:xfrm>
+                          <a:off x="0" y="0"/>
+                          <a:ext cx="996461" cy="237392"/>
+                        </a:xfrm>
+                        <a:prstGeom prst="rect">
+                          <a:avLst/>
+                        </a:prstGeom>
+                        <a:noFill/>
+                        <a:ln w="6350">
+                          <a:noFill/>
+                        </a:ln>
+                      </wps:spPr>
+                      <wps:txbx>
+                        <w:txbxContent>
+                          <w:p>
+                            <w:pPr>
+                              <w:rPr>
+                                <w:sz w:val="16"/>
+                                <w:szCs w:val="16"/>
+                              </w:rPr>
+                            </w:pPr>
+                            <w:r>
+                              <w:rPr>
+                                <w:sz w:val="16"/>
+                                <w:szCs w:val="16"/>
+                              </w:rPr>
+                              <w:t>Нормализация</w:t>
+                            </w:r>
+                          </w:p>
+                        </w:txbxContent>
+                      </wps:txbx>
+                      <wps:bodyPr rot="0" spcFirstLastPara="0" vertOverflow="overflow" horzOverflow="overflow" vert="horz" wrap="square" lIns="91440" tIns="45720" rIns="91440" bIns="45720" numCol="1" spcCol="0" rtlCol="0" fromWordArt="0" anchor="t" anchorCtr="0" forceAA="0" compatLnSpc="1">
+                        <a:prstTxWarp prst="textNoShape">
+                          <a:avLst/>
+                        </a:prstTxWarp>
+                        <a:noAutofit/>
+                      </wps:bodyPr>
+                    </wps:wsp>
+                  </a:graphicData>
+                </a:graphic>
+                <wp14:sizeRelV relativeFrom="margin">
+                  <wp14:pctHeight>0</wp14:pctHeight>
+                </wp14:sizeRelV>
+              </wp:anchor>
+            </w:drawing>
+          </mc:Choice>
+          <mc:Fallback>
+            <w:pict>
+              <v:shape w14:anchorId="5D0F6FF5" id="Надпись 5" o:spid="_x0000_s1033" type="#_x0000_t202" style="position:absolute;left:0;text-align:left;margin-left:238.3pt;margin-top:1.75pt;width:78.45pt;height:18.7pt;z-index:251663360;visibility:visible;mso-wrap-style:square;mso-height-percent:0;mso-wrap-distance-left:9pt;mso-wrap-distance-top:0;mso-wrap-distance-right:9pt;mso-wrap-distance-bottom:0;mso-position-horizontal:absolute;mso-position-horizontal-relative:text;mso-position-vertical:absolute;mso-position-vertical-relative:text;mso-height-percent:0;mso-height-relative:margin;v-text-anchor:top" o:gfxdata="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" filled="f" stroked="f" strokeweight=".5pt">
+                <v:textbox>
+                  <w:txbxContent>
+                    <w:p>
+                      <w:pPr>
+                        <w:rPr>
+                          <w:sz w:val="16"/>
+                          <w:szCs w:val="16"/>
+                        </w:rPr>
+                      </w:pPr>
+                      <w:r>
+                        <w:rPr>
+                          <w:sz w:val="16"/>
+                          <w:szCs w:val="16"/>
+                        </w:rPr>
+                        <w:t>Нормализация</w:t>
+                      </w:r>
+                    </w:p>
+                  </w:txbxContent>
+                </v:textbox>
+              </v:shape>
+            </w:pict>
+          </mc:Fallback>
+        </mc:AlternateContent>
+      </w:r>
+      <w:r>
+        <w:rPr>
+          <w:noProof/>
+        </w:rPr>
+        <mc:AlternateContent>
+          <mc:Choice Requires="wps">
+            <w:drawing>
+              <wp:anchor distT="0" distB="0" distL="114300" distR="114300" simplePos="0" relativeHeight="251661312" behindDoc="0" locked="0" layoutInCell="1" allowOverlap="1" wp14:anchorId="79148C2F" wp14:editId="62D3ADD6">
+                <wp:simplePos x="0" y="0"/>
+                <wp:positionH relativeFrom="column">
+                  <wp:posOffset>1903437</wp:posOffset>
+                </wp:positionH>
+                <wp:positionV relativeFrom="paragraph">
+                  <wp:posOffset>10502</wp:posOffset>
+                </wp:positionV>
+                <wp:extent cx="996461" cy="237392"/>
+                <wp:effectExtent l="0" t="0" r="0" b="0"/>
+                <wp:wrapNone/>
+                <wp:docPr id="3" name="Надпись 3"/>
+                <wp:cNvGraphicFramePr/>
+                <a:graphic xmlns:a="http://schemas.openxmlformats.org/drawingml/2006/main">
+                  <a:graphicData uri="http://schemas.microsoft.com/office/word/2010/wordprocessingShape">
+                    <wps:wsp>
+                      <wps:cNvSpPr txBox="1"/>
+                      <wps:spPr>
+                        <a:xfrm>
+                          <a:off x="0" y="0"/>
+                          <a:ext cx="996461" cy="237392"/>
+                        </a:xfrm>
+                        <a:prstGeom prst="rect">
+                          <a:avLst/>
+                        </a:prstGeom>
+                        <a:noFill/>
+                        <a:ln w="6350">
+                          <a:noFill/>
+                        </a:ln>
+                      </wps:spPr>
+                      <wps:txbx>
+                        <w:txbxContent>
+                          <w:p>
+                            <w:pPr>
+                              <w:rPr>
+                                <w:sz w:val="16"/>
+                                <w:szCs w:val="16"/>
+                              </w:rPr>
+                            </w:pPr>
+                            <w:r>
+                              <w:rPr>
+                                <w:sz w:val="16"/>
+                                <w:szCs w:val="16"/>
+                              </w:rPr>
+                              <w:t>Шторм</w:t>
+                            </w:r>
+                          </w:p>
+                        </w:txbxContent>
+                      </wps:txbx>
+                      <wps:bodyPr rot="0" spcFirstLastPara="0" vertOverflow="overflow" horzOverflow="overflow" vert="horz" wrap="square" lIns="91440" tIns="45720" rIns="91440" bIns="45720" numCol="1" spcCol="0" rtlCol="0" fromWordArt="0" anchor="t" anchorCtr="0" forceAA="0" compatLnSpc="1">
+                        <a:prstTxWarp prst="textNoShape">
+                          <a:avLst/>
+                        </a:prstTxWarp>
+                        <a:noAutofit/>
+                      </wps:bodyPr>
+                    </wps:wsp>
+                  </a:graphicData>
+                </a:graphic>
+                <wp14:sizeRelV relativeFrom="margin">
+                  <wp14:pctHeight>0</wp14:pctHeight>
+                </wp14:sizeRelV>
+              </wp:anchor>
+            </w:drawing>
+          </mc:Choice>
+          <mc:Fallback>
+            <w:pict>
+              <v:shape w14:anchorId="79148C2F" id="Надпись 3" o:spid="_x0000_s1034" type="#_x0000_t202" style="position:absolute;left:0;text-align:left;margin-left:149.9pt;margin-top:.85pt;width:78.45pt;height:18.7pt;z-index:251661312;visibility:visible;mso-wrap-style:square;mso-height-percent:0;mso-wrap-distance-left:9pt;mso-wrap-distance-top:0;mso-wrap-distance-right:9pt;mso-wrap-distance-bottom:0;mso-position-horizontal:absolute;mso-position-horizontal-relative:text;mso-position-vertical:absolute;mso-position-vertical-relative:text;mso-height-percent:0;mso-height-relative:margin;v-text-anchor:top" o:gfxdata="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" filled="f" stroked="f" strokeweight=".5pt">
+                <v:textbox>
+                  <w:txbxContent>
+                    <w:p>
+                      <w:pPr>
+                        <w:rPr>
+                          <w:sz w:val="16"/>
+                          <w:szCs w:val="16"/>
+                        </w:rPr>
+                      </w:pPr>
+                      <w:r>
+                        <w:rPr>
+                          <w:sz w:val="16"/>
+                          <w:szCs w:val="16"/>
+                        </w:rPr>
+                        <w:t>Шторм</w:t>
+                      </w:r>
+                    </w:p>
+                  </w:txbxContent>
+                </v:textbox>
+              </v:shape>
+            </w:pict>
+          </mc:Fallback>
+        </mc:AlternateContent>
+      </w:r>
+      <w:r>
+        <w:rPr>
+          <w:noProof/>
+        </w:rPr>
+        <mc:AlternateContent>
+          <mc:Choice Requires="wps">
+            <w:drawing>
+              <wp:anchor distT="0" distB="0" distL="114300" distR="114300" simplePos="0" relativeHeight="251659264" behindDoc="0" locked="0" layoutInCell="1" allowOverlap="1" wp14:anchorId="38DFC4FF" wp14:editId="711F1200">
+                <wp:simplePos x="0" y="0"/>
+                <wp:positionH relativeFrom="column">
+                  <wp:posOffset>825158</wp:posOffset>
+                </wp:positionH>
+                <wp:positionV relativeFrom="paragraph">
+                  <wp:posOffset>4885</wp:posOffset>
+                </wp:positionV>
+                <wp:extent cx="996461" cy="237392"/>
+                <wp:effectExtent l="0" t="0" r="0" b="0"/>
+                <wp:wrapNone/>
+                <wp:docPr id="2" name="Надпись 2"/>
+                <wp:cNvGraphicFramePr/>
+                <a:graphic xmlns:a="http://schemas.openxmlformats.org/drawingml/2006/main">
+                  <a:graphicData uri="http://schemas.microsoft.com/office/word/2010/wordprocessingShape">
+                    <wps:wsp>
+                      <wps:cNvSpPr txBox="1"/>
+                      <wps:spPr>
+                        <a:xfrm>
+                          <a:off x="0" y="0"/>
+                          <a:ext cx="996461" cy="237392"/>
+                        </a:xfrm>
+                        <a:prstGeom prst="rect">
+                          <a:avLst/>
+                        </a:prstGeom>
+                        <a:noFill/>
+                        <a:ln w="6350">
+                          <a:noFill/>
+                        </a:ln>
+                      </wps:spPr>
+                      <wps:txbx>
+                        <w:txbxContent>
+                          <w:p>
+                            <w:pPr>
+                              <w:rPr>
+                                <w:sz w:val="16"/>
+                                <w:szCs w:val="16"/>
+                              </w:rPr>
+                            </w:pPr>
+                            <w:r>
+                              <w:rPr>
+                                <w:sz w:val="16"/>
+                                <w:szCs w:val="16"/>
+                              </w:rPr>
+                              <w:t>Формирование</w:t>
+                            </w:r>
+                          </w:p>
+                        </w:txbxContent>
+                      </wps:txbx>
+                      <wps:bodyPr rot="0" spcFirstLastPara="0" vertOverflow="overflow" horzOverflow="overflow" vert="horz" wrap="square" lIns="91440" tIns="45720" rIns="91440" bIns="45720" numCol="1" spcCol="0" rtlCol="0" fromWordArt="0" anchor="t" anchorCtr="0" forceAA="0" compatLnSpc="1">
+                        <a:prstTxWarp prst="textNoShape">
+                          <a:avLst/>
+                        </a:prstTxWarp>
+                        <a:noAutofit/>
+                      </wps:bodyPr>
+                    </wps:wsp>
+                  </a:graphicData>
+                </a:graphic>
+                <wp14:sizeRelV relativeFrom="margin">
+                  <wp14:pctHeight>0</wp14:pctHeight>
+                </wp14:sizeRelV>
+              </wp:anchor>
+            </w:drawing>
+          </mc:Choice>
+          <mc:Fallback>
+            <w:pict>
+              <v:shape w14:anchorId="38DFC4FF" id="Надпись 2" o:spid="_x0000_s1035" type="#_x0000_t202" style="position:absolute;left:0;text-align:left;margin-left:64.95pt;margin-top:.4pt;width:78.45pt;height:18.7pt;z-index:251659264;visibility:visible;mso-wrap-style:square;mso-height-percent:0;mso-wrap-distance-left:9pt;mso-wrap-distance-top:0;mso-wrap-distance-right:9pt;mso-wrap-distance-bottom:0;mso-position-horizontal:absolute;mso-position-horizontal-relative:text;mso-position-vertical:absolute;mso-position-vertical-relative:text;mso-height-percent:0;mso-height-relative:margin;v-text-anchor:top" o:gfxdata="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" filled="f" stroked="f" strokeweight=".5pt">
+                <v:textbox>
+                  <w:txbxContent>
+                    <w:p>
+                      <w:pPr>
+                        <w:rPr>
+                          <w:sz w:val="16"/>
+                          <w:szCs w:val="16"/>
+                        </w:rPr>
+                      </w:pPr>
+                      <w:r>
+                        <w:rPr>
+                          <w:sz w:val="16"/>
+                          <w:szCs w:val="16"/>
+                        </w:rPr>
+                        <w:t>Формирование</w:t>
+                      </w:r>
+                    </w:p>
+                  </w:txbxContent>
+                </v:textbox>
+              </v:shape>
+            </w:pict>
+          </mc:Fallback>
+        </mc:AlternateContent>
+      </w:r>
       <w:r>
         <w:rPr>
           <w:noProof/>
@@ -455,6 +1731,119 @@
     </w:lvl>
   </w:abstractNum>
   <w:abstractNum w:abstractNumId="2" w15:restartNumberingAfterBreak="0">
+    <w:nsid w:val="5D892E37"/>
+    <w:multiLevelType w:val="hybridMultilevel"/>
+    <w:tmpl w:val="3B047F4E"/>
+    <w:lvl w:ilvl="0" w:tplc="04190001">
+      <w:start w:val="1"/>
+      <w:numFmt w:val="bullet"/>
+      <w:lvlText w:val=""/>
+      <w:lvlJc w:val="left"/>
+      <w:pPr>
+        <w:ind w:left="720" w:hanging="360"/>
+      </w:pPr>
+      <w:rPr>
+        <w:rFonts w:ascii="Symbol" w:hAnsi="Symbol" w:hint="default"/>
+      </w:rPr>
+    </w:lvl>
+    <w:lvl w:ilvl="1" w:tplc="04190003" w:tentative="1">
+      <w:start w:val="1"/>
+      <w:numFmt w:val="bullet"/>
+      <w:lvlText w:val="o"/>
+      <w:lvlJc w:val="left"/>
+      <w:pPr>
+        <w:ind w:left="1440" w:hanging="360"/>
+      </w:pPr>
+      <w:rPr>
+        <w:rFonts w:ascii="Courier New" w:hAnsi="Courier New" w:cs="Courier New" w:hint="default"/>
+      </w:rPr>
+    </w:lvl>
+    <w:lvl w:ilvl="2" w:tplc="04190005" w:tentative="1">
+      <w:start w:val="1"/>
+      <w:numFmt w:val="bullet"/>
+      <w:lvlText w:val=""/>
+      <w:lvlJc w:val="left"/>
+      <w:pPr>
+        <w:ind w:left="2160" w:hanging="360"/>
+      </w:pPr>
+      <w:rPr>
+        <w:rFonts w:ascii="Wingdings" w:hAnsi="Wingdings" w:hint="default"/>
+      </w:rPr>
+    </w:lvl>
+    <w:lvl w:ilvl="3" w:tplc="04190001" w:tentative="1">
+      <w:start w:val="1"/>
+      <w:numFmt w:val="bullet"/>
+      <w:lvlText w:val=""/>
+      <w:lvlJc w:val="left"/>
+      <w:pPr>
+        <w:ind w:left="2880" w:hanging="360"/>
+      </w:pPr>
+      <w:rPr>
+        <w:rFonts w:ascii="Symbol" w:hAnsi="Symbol" w:hint="default"/>
+      </w:rPr>
+    </w:lvl>
+    <w:lvl w:ilvl="4" w:tplc="04190003" w:tentative="1">
+      <w:start w:val="1"/>
+      <w:numFmt w:val="bullet"/>
+      <w:lvlText w:val="o"/>
+      <w:lvlJc w:val="left"/>
+      <w:pPr>
+        <w:ind w:left="3600" w:hanging="360"/>
+      </w:pPr>
+      <w:rPr>
+        <w:rFonts w:ascii="Courier New" w:hAnsi="Courier New" w:cs="Courier New" w:hint="default"/>
+      </w:rPr>
+    </w:lvl>
+    <w:lvl w:ilvl="5" w:tplc="04190005" w:tentative="1">
+      <w:start w:val="1"/>
+      <w:numFmt w:val="bullet"/>
+      <w:lvlText w:val=""/>
+      <w:lvlJc w:val="left"/>
+      <w:pPr>
+        <w:ind w:left="4320" w:hanging="360"/>
+      </w:pPr>
+      <w:rPr>
+        <w:rFonts w:ascii="Wingdings" w:hAnsi="Wingdings" w:hint="default"/>
+      </w:rPr>
+    </w:lvl>
+    <w:lvl w:ilvl="6" w:tplc="04190001" w:tentative="1">
+      <w:start w:val="1"/>
+      <w:numFmt w:val="bullet"/>
+      <w:lvlText w:val=""/>
+      <w:lvlJc w:val="left"/>
+      <w:pPr>
+        <w:ind w:left="5040" w:hanging="360"/>
+      </w:pPr>
+      <w:rPr>
+        <w:rFonts w:ascii="Symbol" w:hAnsi="Symbol" w:hint="default"/>
+      </w:rPr>
+    </w:lvl>
+    <w:lvl w:ilvl="7" w:tplc="04190003" w:tentative="1">
+      <w:start w:val="1"/>
+      <w:numFmt w:val="bullet"/>
+      <w:lvlText w:val="o"/>
+      <w:lvlJc w:val="left"/>
+      <w:pPr>
+        <w:ind w:left="5760" w:hanging="360"/>
+      </w:pPr>
+      <w:rPr>
+        <w:rFonts w:ascii="Courier New" w:hAnsi="Courier New" w:cs="Courier New" w:hint="default"/>
+      </w:rPr>
+    </w:lvl>
+    <w:lvl w:ilvl="8" w:tplc="04190005" w:tentative="1">
+      <w:start w:val="1"/>
+      <w:numFmt w:val="bullet"/>
+      <w:lvlText w:val=""/>
+      <w:lvlJc w:val="left"/>
+      <w:pPr>
+        <w:ind w:left="6480" w:hanging="360"/>
+      </w:pPr>
+      <w:rPr>
+        <w:rFonts w:ascii="Wingdings" w:hAnsi="Wingdings" w:hint="default"/>
+      </w:rPr>
+    </w:lvl>
+  </w:abstractNum>
+  <w:abstractNum w:abstractNumId="3" w15:restartNumberingAfterBreak="0">
     <w:nsid w:val="69762750"/>
     <w:multiLevelType w:val="hybridMultilevel"/>
     <w:tmpl w:val="D3F4F960"/>
@@ -543,7 +1932,7 @@
       </w:pPr>
     </w:lvl>
   </w:abstractNum>
-  <w:abstractNum w:abstractNumId="3" w15:restartNumberingAfterBreak="0">
+  <w:abstractNum w:abstractNumId="4" w15:restartNumberingAfterBreak="0">
     <w:nsid w:val="7B117F50"/>
     <w:multiLevelType w:val="hybridMultilevel"/>
     <w:tmpl w:val="D3F4F960"/>
@@ -633,16 +2022,19 @@
     </w:lvl>
   </w:abstractNum>
   <w:num w:numId="1">
-    <w:abstractNumId w:val="3"/>
+    <w:abstractNumId w:val="4"/>
   </w:num>
   <w:num w:numId="2">
-    <w:abstractNumId w:val="2"/>
+    <w:abstractNumId w:val="3"/>
   </w:num>
   <w:num w:numId="3">
     <w:abstractNumId w:val="1"/>
   </w:num>
   <w:num w:numId="4">
     <w:abstractNumId w:val="0"/>
+  </w:num>
+  <w:num w:numId="5">
+    <w:abstractNumId w:val="2"/>
   </w:num>
 </w:numbering>
 </file>

</xml_diff>